<commit_message>
Update ADV_OOP mini assignment1.docx
</commit_message>
<xml_diff>
--- a/Assignment1Files/ADV_OOP mini assignment1.docx
+++ b/Assignment1Files/ADV_OOP mini assignment1.docx
@@ -556,6 +556,13 @@
                 <w:szCs w:val="28"/>
               </w:rPr>
             </w:pPr>
+            <w:r>
+              <w:rPr>
+                <w:sz w:val="28"/>
+                <w:szCs w:val="28"/>
+              </w:rPr>
+              <w:t>yourname</w:t>
+            </w:r>
           </w:p>
         </w:tc>
         <w:tc>
@@ -3067,7 +3074,7 @@
     <w:lsdException w:name="Table Web 2" w:semiHidden="1" w:unhideWhenUsed="1"/>
     <w:lsdException w:name="Table Web 3" w:semiHidden="1" w:unhideWhenUsed="1"/>
     <w:lsdException w:name="Balloon Text" w:semiHidden="1" w:unhideWhenUsed="1"/>
-    <w:lsdException w:name="Table Grid" w:semiHidden="1" w:uiPriority="59" w:unhideWhenUsed="1"/>
+    <w:lsdException w:name="Table Grid" w:uiPriority="59"/>
     <w:lsdException w:name="Table Theme" w:semiHidden="1" w:unhideWhenUsed="1"/>
     <w:lsdException w:name="Placeholder Text" w:semiHidden="1"/>
     <w:lsdException w:name="No Spacing" w:uiPriority="1" w:qFormat="1"/>

</xml_diff>

<commit_message>
stu ID + Name Added
</commit_message>
<xml_diff>
--- a/Assignment1Files/ADV_OOP mini assignment1.docx
+++ b/Assignment1Files/ADV_OOP mini assignment1.docx
@@ -561,7 +561,7 @@
                 <w:sz w:val="28"/>
                 <w:szCs w:val="28"/>
               </w:rPr>
-              <w:t>yourname</w:t>
+              <w:t>Ryan</w:t>
             </w:r>
           </w:p>
         </w:tc>
@@ -577,6 +577,13 @@
                 <w:szCs w:val="28"/>
               </w:rPr>
             </w:pPr>
+            <w:r>
+              <w:rPr>
+                <w:sz w:val="28"/>
+                <w:szCs w:val="28"/>
+              </w:rPr>
+              <w:t>Lee</w:t>
+            </w:r>
           </w:p>
         </w:tc>
         <w:tc>
@@ -591,6 +598,13 @@
                 <w:szCs w:val="28"/>
               </w:rPr>
             </w:pPr>
+            <w:r>
+              <w:rPr>
+                <w:sz w:val="28"/>
+                <w:szCs w:val="28"/>
+              </w:rPr>
+              <w:t>101296633</w:t>
+            </w:r>
           </w:p>
         </w:tc>
       </w:tr>

</xml_diff>